<commit_message>
Please find the latest version file
</commit_message>
<xml_diff>
--- a/ka786086assgin.docx
+++ b/ka786086assgin.docx
@@ -1668,8 +1668,6 @@
       <w:r>
         <w:br w:type="page"/>
       </w:r>
-    </w:p>
-    <w:p>
       <w:r>
         <w:rPr>
           <w:noProof/>
@@ -1677,6 +1675,217 @@
         <w:lastRenderedPageBreak/>
         <w:drawing>
           <wp:inline distT="0" distB="0" distL="0" distR="0">
+            <wp:extent cx="5943600" cy="4634656"/>
+            <wp:effectExtent l="19050" t="0" r="0" b="0"/>
+            <wp:docPr id="2" name="Picture 1"/>
+            <wp:cNvGraphicFramePr>
+              <a:graphicFrameLocks xmlns:a="http://schemas.openxmlformats.org/drawingml/2006/main" noChangeAspect="1"/>
+            </wp:cNvGraphicFramePr>
+            <a:graphic xmlns:a="http://schemas.openxmlformats.org/drawingml/2006/main">
+              <a:graphicData uri="http://schemas.openxmlformats.org/drawingml/2006/picture">
+                <pic:pic xmlns:pic="http://schemas.openxmlformats.org/drawingml/2006/picture">
+                  <pic:nvPicPr>
+                    <pic:cNvPr id="0" name="Picture 1"/>
+                    <pic:cNvPicPr>
+                      <a:picLocks noChangeAspect="1" noChangeArrowheads="1"/>
+                    </pic:cNvPicPr>
+                  </pic:nvPicPr>
+                  <pic:blipFill>
+                    <a:blip r:embed="rId35" cstate="print"/>
+                    <a:srcRect/>
+                    <a:stretch>
+                      <a:fillRect/>
+                    </a:stretch>
+                  </pic:blipFill>
+                  <pic:spPr bwMode="auto">
+                    <a:xfrm>
+                      <a:off x="0" y="0"/>
+                      <a:ext cx="5943600" cy="4634656"/>
+                    </a:xfrm>
+                    <a:prstGeom prst="rect">
+                      <a:avLst/>
+                    </a:prstGeom>
+                    <a:noFill/>
+                    <a:ln w="9525">
+                      <a:noFill/>
+                      <a:miter lim="800000"/>
+                      <a:headEnd/>
+                      <a:tailEnd/>
+                    </a:ln>
+                  </pic:spPr>
+                </pic:pic>
+              </a:graphicData>
+            </a:graphic>
+          </wp:inline>
+        </w:drawing>
+      </w:r>
+    </w:p>
+    <w:p>
+      <w:r>
+        <w:rPr>
+          <w:noProof/>
+        </w:rPr>
+        <w:lastRenderedPageBreak/>
+        <w:drawing>
+          <wp:inline distT="0" distB="0" distL="0" distR="0">
+            <wp:extent cx="5943600" cy="3847858"/>
+            <wp:effectExtent l="19050" t="0" r="0" b="0"/>
+            <wp:docPr id="3" name="Picture 4"/>
+            <wp:cNvGraphicFramePr>
+              <a:graphicFrameLocks xmlns:a="http://schemas.openxmlformats.org/drawingml/2006/main" noChangeAspect="1"/>
+            </wp:cNvGraphicFramePr>
+            <a:graphic xmlns:a="http://schemas.openxmlformats.org/drawingml/2006/main">
+              <a:graphicData uri="http://schemas.openxmlformats.org/drawingml/2006/picture">
+                <pic:pic xmlns:pic="http://schemas.openxmlformats.org/drawingml/2006/picture">
+                  <pic:nvPicPr>
+                    <pic:cNvPr id="0" name="Picture 4"/>
+                    <pic:cNvPicPr>
+                      <a:picLocks noChangeAspect="1" noChangeArrowheads="1"/>
+                    </pic:cNvPicPr>
+                  </pic:nvPicPr>
+                  <pic:blipFill>
+                    <a:blip r:embed="rId36" cstate="print"/>
+                    <a:srcRect/>
+                    <a:stretch>
+                      <a:fillRect/>
+                    </a:stretch>
+                  </pic:blipFill>
+                  <pic:spPr bwMode="auto">
+                    <a:xfrm>
+                      <a:off x="0" y="0"/>
+                      <a:ext cx="5943600" cy="3847858"/>
+                    </a:xfrm>
+                    <a:prstGeom prst="rect">
+                      <a:avLst/>
+                    </a:prstGeom>
+                    <a:noFill/>
+                    <a:ln w="9525">
+                      <a:noFill/>
+                      <a:miter lim="800000"/>
+                      <a:headEnd/>
+                      <a:tailEnd/>
+                    </a:ln>
+                  </pic:spPr>
+                </pic:pic>
+              </a:graphicData>
+            </a:graphic>
+          </wp:inline>
+        </w:drawing>
+      </w:r>
+    </w:p>
+    <w:p>
+      <w:r>
+        <w:rPr>
+          <w:noProof/>
+        </w:rPr>
+        <w:lastRenderedPageBreak/>
+        <w:drawing>
+          <wp:inline distT="0" distB="0" distL="0" distR="0">
+            <wp:extent cx="5943600" cy="4384257"/>
+            <wp:effectExtent l="19050" t="0" r="0" b="0"/>
+            <wp:docPr id="5" name="Picture 7"/>
+            <wp:cNvGraphicFramePr>
+              <a:graphicFrameLocks xmlns:a="http://schemas.openxmlformats.org/drawingml/2006/main" noChangeAspect="1"/>
+            </wp:cNvGraphicFramePr>
+            <a:graphic xmlns:a="http://schemas.openxmlformats.org/drawingml/2006/main">
+              <a:graphicData uri="http://schemas.openxmlformats.org/drawingml/2006/picture">
+                <pic:pic xmlns:pic="http://schemas.openxmlformats.org/drawingml/2006/picture">
+                  <pic:nvPicPr>
+                    <pic:cNvPr id="0" name="Picture 7"/>
+                    <pic:cNvPicPr>
+                      <a:picLocks noChangeAspect="1" noChangeArrowheads="1"/>
+                    </pic:cNvPicPr>
+                  </pic:nvPicPr>
+                  <pic:blipFill>
+                    <a:blip r:embed="rId37" cstate="print"/>
+                    <a:srcRect/>
+                    <a:stretch>
+                      <a:fillRect/>
+                    </a:stretch>
+                  </pic:blipFill>
+                  <pic:spPr bwMode="auto">
+                    <a:xfrm>
+                      <a:off x="0" y="0"/>
+                      <a:ext cx="5943600" cy="4384257"/>
+                    </a:xfrm>
+                    <a:prstGeom prst="rect">
+                      <a:avLst/>
+                    </a:prstGeom>
+                    <a:noFill/>
+                    <a:ln w="9525">
+                      <a:noFill/>
+                      <a:miter lim="800000"/>
+                      <a:headEnd/>
+                      <a:tailEnd/>
+                    </a:ln>
+                  </pic:spPr>
+                </pic:pic>
+              </a:graphicData>
+            </a:graphic>
+          </wp:inline>
+        </w:drawing>
+      </w:r>
+    </w:p>
+    <w:p>
+      <w:r>
+        <w:rPr>
+          <w:noProof/>
+        </w:rPr>
+        <w:drawing>
+          <wp:inline distT="0" distB="0" distL="0" distR="0">
+            <wp:extent cx="5943600" cy="1850785"/>
+            <wp:effectExtent l="19050" t="0" r="0" b="0"/>
+            <wp:docPr id="6" name="Picture 10"/>
+            <wp:cNvGraphicFramePr>
+              <a:graphicFrameLocks xmlns:a="http://schemas.openxmlformats.org/drawingml/2006/main" noChangeAspect="1"/>
+            </wp:cNvGraphicFramePr>
+            <a:graphic xmlns:a="http://schemas.openxmlformats.org/drawingml/2006/main">
+              <a:graphicData uri="http://schemas.openxmlformats.org/drawingml/2006/picture">
+                <pic:pic xmlns:pic="http://schemas.openxmlformats.org/drawingml/2006/picture">
+                  <pic:nvPicPr>
+                    <pic:cNvPr id="0" name="Picture 10"/>
+                    <pic:cNvPicPr>
+                      <a:picLocks noChangeAspect="1" noChangeArrowheads="1"/>
+                    </pic:cNvPicPr>
+                  </pic:nvPicPr>
+                  <pic:blipFill>
+                    <a:blip r:embed="rId38" cstate="print"/>
+                    <a:srcRect/>
+                    <a:stretch>
+                      <a:fillRect/>
+                    </a:stretch>
+                  </pic:blipFill>
+                  <pic:spPr bwMode="auto">
+                    <a:xfrm>
+                      <a:off x="0" y="0"/>
+                      <a:ext cx="5943600" cy="1850785"/>
+                    </a:xfrm>
+                    <a:prstGeom prst="rect">
+                      <a:avLst/>
+                    </a:prstGeom>
+                    <a:noFill/>
+                    <a:ln w="9525">
+                      <a:noFill/>
+                      <a:miter lim="800000"/>
+                      <a:headEnd/>
+                      <a:tailEnd/>
+                    </a:ln>
+                  </pic:spPr>
+                </pic:pic>
+              </a:graphicData>
+            </a:graphic>
+          </wp:inline>
+        </w:drawing>
+      </w:r>
+    </w:p>
+    <w:p>
+      <w:r>
+        <w:rPr>
+          <w:noProof/>
+        </w:rPr>
+        <w:lastRenderedPageBreak/>
+        <w:drawing>
+          <wp:inline distT="0" distB="0" distL="0" distR="0">
             <wp:extent cx="5943600" cy="1808071"/>
             <wp:effectExtent l="19050" t="0" r="0" b="0"/>
             <wp:docPr id="100" name="Picture 100"/>
@@ -1693,7 +1902,7 @@
                     </pic:cNvPicPr>
                   </pic:nvPicPr>
                   <pic:blipFill>
-                    <a:blip r:embed="rId35" cstate="print"/>
+                    <a:blip r:embed="rId39" cstate="print"/>
                     <a:srcRect/>
                     <a:stretch>
                       <a:fillRect/>
@@ -1746,7 +1955,7 @@
                     </pic:cNvPicPr>
                   </pic:nvPicPr>
                   <pic:blipFill>
-                    <a:blip r:embed="rId36" cstate="print"/>
+                    <a:blip r:embed="rId40" cstate="print"/>
                     <a:srcRect/>
                     <a:stretch>
                       <a:fillRect/>
@@ -1950,6 +2159,7 @@
   <w:style w:type="character" w:default="1" w:styleId="DefaultParagraphFont">
     <w:name w:val="Default Paragraph Font"/>
     <w:uiPriority w:val="1"/>
+    <w:semiHidden/>
     <w:unhideWhenUsed/>
   </w:style>
   <w:style w:type="table" w:default="1" w:styleId="TableNormal">

</xml_diff>